<commit_message>
Added stuff for "Projektmanagement"
</commit_message>
<xml_diff>
--- a/doc/Projektmanagement/Projektsteckbrief.docx
+++ b/doc/Projektmanagement/Projektsteckbrief.docx
@@ -14,226 +14,402 @@
     <w:tbl>
       <w:tblPr>
         <w:tblStyle w:val="Tabellenraster"/>
+        <w:tblW w:w="9024" w:type="dxa"/>
+        <w:tblLook w:val="04A0" w:firstRow="1" w:lastRow="0" w:firstColumn="1" w:lastColumn="0" w:noHBand="0" w:noVBand="1"/>
+      </w:tblPr>
+      <w:tblGrid>
+        <w:gridCol w:w="2689"/>
+        <w:gridCol w:w="2181"/>
+        <w:gridCol w:w="4154"/>
+      </w:tblGrid>
+      <w:tr>
+        <w:tc>
+          <w:tcPr>
+            <w:tcW w:w="2689" w:type="dxa"/>
+            <w:shd w:val="clear" w:color="auto" w:fill="D9D9D9" w:themeFill="background1" w:themeFillShade="D9"/>
+          </w:tcPr>
+          <w:p>
+            <w:r>
+              <w:t>Projekttitel</w:t>
+            </w:r>
+          </w:p>
+        </w:tc>
+        <w:tc>
+          <w:tcPr>
+            <w:tcW w:w="6335" w:type="dxa"/>
+            <w:gridSpan w:val="2"/>
+          </w:tcPr>
+          <w:p>
+            <w:proofErr w:type="spellStart"/>
+            <w:r>
+              <w:t>Anperi</w:t>
+            </w:r>
+            <w:proofErr w:type="spellEnd"/>
+          </w:p>
+        </w:tc>
+      </w:tr>
+      <w:tr>
+        <w:tc>
+          <w:tcPr>
+            <w:tcW w:w="2689" w:type="dxa"/>
+            <w:shd w:val="clear" w:color="auto" w:fill="D9D9D9" w:themeFill="background1" w:themeFillShade="D9"/>
+          </w:tcPr>
+          <w:p>
+            <w:r>
+              <w:t>Auftraggeber</w:t>
+            </w:r>
+          </w:p>
+        </w:tc>
+        <w:tc>
+          <w:tcPr>
+            <w:tcW w:w="6335" w:type="dxa"/>
+            <w:gridSpan w:val="2"/>
+          </w:tcPr>
+          <w:p>
+            <w:r>
+              <w:t>Benjamin Schulz</w:t>
+            </w:r>
+          </w:p>
+        </w:tc>
+      </w:tr>
+      <w:tr>
+        <w:tc>
+          <w:tcPr>
+            <w:tcW w:w="2689" w:type="dxa"/>
+            <w:shd w:val="clear" w:color="auto" w:fill="D9D9D9" w:themeFill="background1" w:themeFillShade="D9"/>
+          </w:tcPr>
+          <w:p>
+            <w:r>
+              <w:t>Auftragnehmer</w:t>
+            </w:r>
+          </w:p>
+        </w:tc>
+        <w:tc>
+          <w:tcPr>
+            <w:tcW w:w="6335" w:type="dxa"/>
+            <w:gridSpan w:val="2"/>
+          </w:tcPr>
+          <w:p>
+            <w:r>
+              <w:t>Jannes Peters, Jesse Nis Arff, Adrian Kurth</w:t>
+            </w:r>
+          </w:p>
+        </w:tc>
+      </w:tr>
+      <w:tr>
+        <w:tc>
+          <w:tcPr>
+            <w:tcW w:w="2689" w:type="dxa"/>
+            <w:shd w:val="clear" w:color="auto" w:fill="D9D9D9" w:themeFill="background1" w:themeFillShade="D9"/>
+          </w:tcPr>
+          <w:p>
+            <w:r>
+              <w:t>Projektziele</w:t>
+            </w:r>
+          </w:p>
+        </w:tc>
+        <w:tc>
+          <w:tcPr>
+            <w:tcW w:w="6335" w:type="dxa"/>
+            <w:gridSpan w:val="2"/>
+          </w:tcPr>
+          <w:p>
+            <w:r>
+              <w:t xml:space="preserve">Erstellen der </w:t>
+            </w:r>
+            <w:proofErr w:type="spellStart"/>
+            <w:r>
+              <w:t>Anperi</w:t>
+            </w:r>
+            <w:proofErr w:type="spellEnd"/>
+            <w:r>
+              <w:t xml:space="preserve"> Anwendung</w:t>
+            </w:r>
+          </w:p>
+        </w:tc>
+      </w:tr>
+      <w:tr>
+        <w:tc>
+          <w:tcPr>
+            <w:tcW w:w="2689" w:type="dxa"/>
+            <w:shd w:val="clear" w:color="auto" w:fill="D9D9D9" w:themeFill="background1" w:themeFillShade="D9"/>
+          </w:tcPr>
+          <w:p>
+            <w:r>
+              <w:t>Kurzbeschreibung / Inhalt</w:t>
+            </w:r>
+          </w:p>
+        </w:tc>
+        <w:tc>
+          <w:tcPr>
+            <w:tcW w:w="6335" w:type="dxa"/>
+            <w:gridSpan w:val="2"/>
+          </w:tcPr>
+          <w:p>
+            <w:r>
+              <w:t xml:space="preserve">Erstellen und testen der </w:t>
+            </w:r>
+            <w:proofErr w:type="spellStart"/>
+            <w:r>
+              <w:t>Anperi</w:t>
+            </w:r>
+            <w:proofErr w:type="spellEnd"/>
+            <w:r>
+              <w:t xml:space="preserve"> Anwendung sowie eines Beispiel Projekts welches </w:t>
+            </w:r>
+            <w:proofErr w:type="spellStart"/>
+            <w:r>
+              <w:t>Anperi</w:t>
+            </w:r>
+            <w:proofErr w:type="spellEnd"/>
+            <w:r>
+              <w:t xml:space="preserve"> verwendet.</w:t>
+            </w:r>
+          </w:p>
+        </w:tc>
+      </w:tr>
+      <w:tr>
+        <w:tc>
+          <w:tcPr>
+            <w:tcW w:w="2689" w:type="dxa"/>
+            <w:tcBorders>
+              <w:bottom w:val="single" w:sz="4" w:space="0" w:color="auto"/>
+            </w:tcBorders>
+            <w:shd w:val="clear" w:color="auto" w:fill="D9D9D9" w:themeFill="background1" w:themeFillShade="D9"/>
+          </w:tcPr>
+          <w:p>
+            <w:r>
+              <w:t>Projektorganisation</w:t>
+            </w:r>
+          </w:p>
+        </w:tc>
+        <w:tc>
+          <w:tcPr>
+            <w:tcW w:w="6335" w:type="dxa"/>
+            <w:gridSpan w:val="2"/>
+          </w:tcPr>
+          <w:p>
+            <w:r>
+              <w:t>Hochschulprojekt</w:t>
+            </w:r>
+          </w:p>
+        </w:tc>
+      </w:tr>
+      <w:tr>
+        <w:tc>
+          <w:tcPr>
+            <w:tcW w:w="2689" w:type="dxa"/>
+            <w:vMerge w:val="restart"/>
+            <w:tcBorders>
+              <w:top w:val="single" w:sz="4" w:space="0" w:color="auto"/>
+            </w:tcBorders>
+            <w:shd w:val="clear" w:color="auto" w:fill="D9D9D9" w:themeFill="background1" w:themeFillShade="D9"/>
+          </w:tcPr>
+          <w:p>
+            <w:r>
+              <w:t xml:space="preserve"> </w:t>
+            </w:r>
+            <w:r>
+              <w:t>Projekttermine</w:t>
+            </w:r>
+          </w:p>
+        </w:tc>
+        <w:tc>
+          <w:tcPr>
+            <w:tcW w:w="2181" w:type="dxa"/>
+            <w:shd w:val="clear" w:color="auto" w:fill="D9D9D9" w:themeFill="background1" w:themeFillShade="D9"/>
+          </w:tcPr>
+          <w:p>
+            <w:r>
+              <w:t>Gesamtdauer</w:t>
+            </w:r>
+          </w:p>
+        </w:tc>
+        <w:tc>
+          <w:tcPr>
+            <w:tcW w:w="4154" w:type="dxa"/>
+          </w:tcPr>
+          <w:p>
+            <w:r>
+              <w:t>11</w:t>
+            </w:r>
+            <w:r>
+              <w:t xml:space="preserve"> </w:t>
+            </w:r>
+            <w:r>
+              <w:t>Wochen</w:t>
+            </w:r>
+          </w:p>
+        </w:tc>
+      </w:tr>
+      <w:tr>
+        <w:tc>
+          <w:tcPr>
+            <w:tcW w:w="2689" w:type="dxa"/>
+            <w:vMerge/>
+            <w:shd w:val="clear" w:color="auto" w:fill="D9D9D9" w:themeFill="background1" w:themeFillShade="D9"/>
+          </w:tcPr>
+          <w:p/>
+        </w:tc>
+        <w:tc>
+          <w:tcPr>
+            <w:tcW w:w="2181" w:type="dxa"/>
+            <w:shd w:val="clear" w:color="auto" w:fill="D9D9D9" w:themeFill="background1" w:themeFillShade="D9"/>
+          </w:tcPr>
+          <w:p>
+            <w:r>
+              <w:t>Projektstart</w:t>
+            </w:r>
+          </w:p>
+        </w:tc>
+        <w:tc>
+          <w:tcPr>
+            <w:tcW w:w="4154" w:type="dxa"/>
+          </w:tcPr>
+          <w:p>
+            <w:r>
+              <w:t>06.04.2018</w:t>
+            </w:r>
+          </w:p>
+        </w:tc>
+      </w:tr>
+      <w:tr>
+        <w:tc>
+          <w:tcPr>
+            <w:tcW w:w="2689" w:type="dxa"/>
+            <w:vMerge/>
+            <w:shd w:val="clear" w:color="auto" w:fill="D9D9D9" w:themeFill="background1" w:themeFillShade="D9"/>
+          </w:tcPr>
+          <w:p/>
+        </w:tc>
+        <w:tc>
+          <w:tcPr>
+            <w:tcW w:w="2181" w:type="dxa"/>
+            <w:shd w:val="clear" w:color="auto" w:fill="D9D9D9" w:themeFill="background1" w:themeFillShade="D9"/>
+          </w:tcPr>
+          <w:p>
+            <w:r>
+              <w:t>Veranstaltungstag/- Zeitraum</w:t>
+            </w:r>
+          </w:p>
+        </w:tc>
+        <w:tc>
+          <w:tcPr>
+            <w:tcW w:w="4154" w:type="dxa"/>
+          </w:tcPr>
+          <w:p>
+            <w:r>
+              <w:t>Starttermin - Endtermin</w:t>
+            </w:r>
+          </w:p>
+        </w:tc>
+      </w:tr>
+      <w:tr>
+        <w:tc>
+          <w:tcPr>
+            <w:tcW w:w="2689" w:type="dxa"/>
+            <w:vMerge/>
+            <w:tcBorders>
+              <w:bottom w:val="single" w:sz="4" w:space="0" w:color="auto"/>
+            </w:tcBorders>
+            <w:shd w:val="clear" w:color="auto" w:fill="D9D9D9" w:themeFill="background1" w:themeFillShade="D9"/>
+          </w:tcPr>
+          <w:p/>
+        </w:tc>
+        <w:tc>
+          <w:tcPr>
+            <w:tcW w:w="2181" w:type="dxa"/>
+            <w:shd w:val="clear" w:color="auto" w:fill="D9D9D9" w:themeFill="background1" w:themeFillShade="D9"/>
+          </w:tcPr>
+          <w:p>
+            <w:r>
+              <w:t>Projektende</w:t>
+            </w:r>
+          </w:p>
+        </w:tc>
+        <w:tc>
+          <w:tcPr>
+            <w:tcW w:w="4154" w:type="dxa"/>
+          </w:tcPr>
+          <w:p>
+            <w:r>
+              <w:t>22</w:t>
+            </w:r>
+            <w:r>
+              <w:t>.06.2018</w:t>
+            </w:r>
+          </w:p>
+        </w:tc>
+      </w:tr>
+    </w:tbl>
+    <w:p/>
+    <w:tbl>
+      <w:tblPr>
+        <w:tblStyle w:val="Tabellenraster"/>
         <w:tblW w:w="0" w:type="auto"/>
         <w:tblLook w:val="04A0" w:firstRow="1" w:lastRow="0" w:firstColumn="1" w:lastColumn="0" w:noHBand="0" w:noVBand="1"/>
       </w:tblPr>
       <w:tblGrid>
         <w:gridCol w:w="2689"/>
-        <w:gridCol w:w="2181"/>
-        <w:gridCol w:w="2603"/>
-        <w:gridCol w:w="15"/>
+        <w:gridCol w:w="6327"/>
       </w:tblGrid>
       <w:tr>
-        <w:trPr>
-          <w:gridAfter w:val="1"/>
-          <w:wAfter w:w="15" w:type="dxa"/>
-        </w:trPr>
-        <w:tc>
-          <w:tcPr>
-            <w:tcW w:w="2689" w:type="dxa"/>
-            <w:shd w:val="clear" w:color="auto" w:fill="D9D9D9" w:themeFill="background1" w:themeFillShade="D9"/>
-          </w:tcPr>
-          <w:p>
-            <w:r>
-              <w:t>Projekttitel</w:t>
-            </w:r>
-          </w:p>
-        </w:tc>
-        <w:tc>
-          <w:tcPr>
-            <w:tcW w:w="4784" w:type="dxa"/>
-            <w:gridSpan w:val="2"/>
-          </w:tcPr>
-          <w:p>
-            <w:r>
-              <w:t>Anperi</w:t>
-            </w:r>
-          </w:p>
-        </w:tc>
-      </w:tr>
-      <w:tr>
-        <w:tc>
-          <w:tcPr>
-            <w:tcW w:w="2689" w:type="dxa"/>
-            <w:shd w:val="clear" w:color="auto" w:fill="D9D9D9" w:themeFill="background1" w:themeFillShade="D9"/>
-          </w:tcPr>
-          <w:p>
-            <w:r>
-              <w:t>Auftraggeber</w:t>
-            </w:r>
-          </w:p>
-        </w:tc>
-        <w:tc>
-          <w:tcPr>
-            <w:tcW w:w="4799" w:type="dxa"/>
-            <w:gridSpan w:val="3"/>
-          </w:tcPr>
-          <w:p>
-            <w:r>
-              <w:t>Benjamin Schulz</w:t>
-            </w:r>
-          </w:p>
-        </w:tc>
-      </w:tr>
-      <w:tr>
-        <w:tc>
-          <w:tcPr>
-            <w:tcW w:w="2689" w:type="dxa"/>
-            <w:shd w:val="clear" w:color="auto" w:fill="D9D9D9" w:themeFill="background1" w:themeFillShade="D9"/>
-          </w:tcPr>
-          <w:p>
-            <w:r>
-              <w:t>Auftragnehmer</w:t>
-            </w:r>
-          </w:p>
-        </w:tc>
-        <w:tc>
-          <w:tcPr>
-            <w:tcW w:w="4799" w:type="dxa"/>
-            <w:gridSpan w:val="3"/>
-          </w:tcPr>
-          <w:p>
-            <w:r>
-              <w:t>Projektteam Anperi</w:t>
-            </w:r>
-          </w:p>
-        </w:tc>
-      </w:tr>
-      <w:tr>
-        <w:tc>
-          <w:tcPr>
-            <w:tcW w:w="2689" w:type="dxa"/>
-            <w:shd w:val="clear" w:color="auto" w:fill="D9D9D9" w:themeFill="background1" w:themeFillShade="D9"/>
-          </w:tcPr>
-          <w:p>
-            <w:r>
-              <w:t>Projektziele</w:t>
-            </w:r>
-          </w:p>
-        </w:tc>
-        <w:tc>
-          <w:tcPr>
-            <w:tcW w:w="4799" w:type="dxa"/>
-            <w:gridSpan w:val="3"/>
-          </w:tcPr>
-          <w:p>
-            <w:r>
-              <w:t>Erstellen der Anperi Anwendung</w:t>
-            </w:r>
-          </w:p>
-        </w:tc>
-      </w:tr>
-      <w:tr>
-        <w:tc>
-          <w:tcPr>
-            <w:tcW w:w="2689" w:type="dxa"/>
-            <w:shd w:val="clear" w:color="auto" w:fill="D9D9D9" w:themeFill="background1" w:themeFillShade="D9"/>
-          </w:tcPr>
-          <w:p>
-            <w:r>
-              <w:t>Kurzbeschreibung / Inhalt</w:t>
-            </w:r>
-          </w:p>
-        </w:tc>
-        <w:tc>
-          <w:tcPr>
-            <w:tcW w:w="4799" w:type="dxa"/>
-            <w:gridSpan w:val="3"/>
-          </w:tcPr>
-          <w:p>
-            <w:r>
-              <w:t>Erstellen und testen der Anperi Anwendung sowie eines Beispiel Projekts welches Anperi verwendet.</w:t>
-            </w:r>
-          </w:p>
-        </w:tc>
-      </w:tr>
-      <w:tr>
-        <w:tc>
-          <w:tcPr>
-            <w:tcW w:w="2689" w:type="dxa"/>
-            <w:tcBorders>
-              <w:bottom w:val="single" w:sz="4" w:space="0" w:color="auto"/>
-            </w:tcBorders>
-            <w:shd w:val="clear" w:color="auto" w:fill="D9D9D9" w:themeFill="background1" w:themeFillShade="D9"/>
-          </w:tcPr>
-          <w:p>
-            <w:r>
-              <w:t>Projektorganisation</w:t>
-            </w:r>
-          </w:p>
-        </w:tc>
-        <w:tc>
-          <w:tcPr>
-            <w:tcW w:w="4799" w:type="dxa"/>
-            <w:gridSpan w:val="3"/>
-          </w:tcPr>
-          <w:p>
-            <w:r>
-              <w:t>Hochschulprojekt</w:t>
-            </w:r>
-          </w:p>
-        </w:tc>
-      </w:tr>
-      <w:tr>
-        <w:tc>
-          <w:tcPr>
-            <w:tcW w:w="2689" w:type="dxa"/>
-            <w:vMerge w:val="restart"/>
-            <w:tcBorders>
-              <w:top w:val="single" w:sz="4" w:space="0" w:color="auto"/>
-            </w:tcBorders>
-            <w:shd w:val="clear" w:color="auto" w:fill="D9D9D9" w:themeFill="background1" w:themeFillShade="D9"/>
-          </w:tcPr>
-          <w:p>
-            <w:r>
-              <w:t xml:space="preserve"> </w:t>
-            </w:r>
-            <w:r>
-              <w:t>Projekttermine</w:t>
-            </w:r>
-          </w:p>
-        </w:tc>
-        <w:tc>
-          <w:tcPr>
-            <w:tcW w:w="2181" w:type="dxa"/>
-            <w:shd w:val="clear" w:color="auto" w:fill="D9D9D9" w:themeFill="background1" w:themeFillShade="D9"/>
-          </w:tcPr>
-          <w:p>
-            <w:r>
-              <w:t>Gesamtdauer</w:t>
-            </w:r>
-          </w:p>
-        </w:tc>
-        <w:tc>
-          <w:tcPr>
-            <w:tcW w:w="2618" w:type="dxa"/>
-            <w:gridSpan w:val="2"/>
-          </w:tcPr>
-          <w:p>
-            <w:r>
-              <w:t xml:space="preserve">10 </w:t>
-            </w:r>
-            <w:r>
-              <w:t>Wochen</w:t>
-            </w:r>
-            <w:bookmarkStart w:id="0" w:name="_GoBack"/>
-            <w:bookmarkEnd w:id="0"/>
-          </w:p>
-        </w:tc>
-      </w:tr>
-      <w:tr>
-        <w:tc>
-          <w:tcPr>
-            <w:tcW w:w="2689" w:type="dxa"/>
-            <w:vMerge/>
-            <w:shd w:val="clear" w:color="auto" w:fill="D9D9D9" w:themeFill="background1" w:themeFillShade="D9"/>
+        <w:tc>
+          <w:tcPr>
+            <w:tcW w:w="2689" w:type="dxa"/>
+            <w:shd w:val="clear" w:color="auto" w:fill="D9D9D9" w:themeFill="background1" w:themeFillShade="D9"/>
+          </w:tcPr>
+          <w:p>
+            <w:r>
+              <w:t>Meilensteine</w:t>
+            </w:r>
+          </w:p>
+        </w:tc>
+        <w:tc>
+          <w:tcPr>
+            <w:tcW w:w="6327" w:type="dxa"/>
           </w:tcPr>
           <w:p/>
         </w:tc>
-        <w:tc>
-          <w:tcPr>
-            <w:tcW w:w="2181" w:type="dxa"/>
-            <w:shd w:val="clear" w:color="auto" w:fill="D9D9D9" w:themeFill="background1" w:themeFillShade="D9"/>
+      </w:tr>
+      <w:tr>
+        <w:tc>
+          <w:tcPr>
+            <w:tcW w:w="2689" w:type="dxa"/>
+            <w:shd w:val="clear" w:color="auto" w:fill="D9D9D9" w:themeFill="background1" w:themeFillShade="D9"/>
+          </w:tcPr>
+          <w:p>
+            <w:r>
+              <w:t>06.04.2018</w:t>
+            </w:r>
+          </w:p>
+        </w:tc>
+        <w:tc>
+          <w:tcPr>
+            <w:tcW w:w="6327" w:type="dxa"/>
+          </w:tcPr>
+          <w:p>
+            <w:r>
+              <w:t>Anforderungen und Zeitplan</w:t>
+            </w:r>
+          </w:p>
+        </w:tc>
+      </w:tr>
+      <w:tr>
+        <w:tc>
+          <w:tcPr>
+            <w:tcW w:w="2689" w:type="dxa"/>
+            <w:shd w:val="clear" w:color="auto" w:fill="D9D9D9" w:themeFill="background1" w:themeFillShade="D9"/>
+          </w:tcPr>
+          <w:p>
+            <w:r>
+              <w:t>10.04.2018</w:t>
+            </w:r>
+          </w:p>
+        </w:tc>
+        <w:tc>
+          <w:tcPr>
+            <w:tcW w:w="6327" w:type="dxa"/>
           </w:tcPr>
           <w:p>
             <w:r>
@@ -241,81 +417,271 @@
             </w:r>
           </w:p>
         </w:tc>
-        <w:tc>
-          <w:tcPr>
-            <w:tcW w:w="2618" w:type="dxa"/>
-            <w:gridSpan w:val="2"/>
-          </w:tcPr>
-          <w:p>
-            <w:r>
-              <w:t>06.04.2018</w:t>
-            </w:r>
-          </w:p>
-        </w:tc>
-      </w:tr>
-      <w:tr>
-        <w:tc>
-          <w:tcPr>
-            <w:tcW w:w="2689" w:type="dxa"/>
-            <w:vMerge/>
-            <w:shd w:val="clear" w:color="auto" w:fill="D9D9D9" w:themeFill="background1" w:themeFillShade="D9"/>
-          </w:tcPr>
-          <w:p/>
-        </w:tc>
-        <w:tc>
-          <w:tcPr>
-            <w:tcW w:w="2181" w:type="dxa"/>
-            <w:shd w:val="clear" w:color="auto" w:fill="D9D9D9" w:themeFill="background1" w:themeFillShade="D9"/>
-          </w:tcPr>
-          <w:p>
-            <w:r>
-              <w:t>Veranstaltungstag/- Zeitraum</w:t>
-            </w:r>
-          </w:p>
-        </w:tc>
-        <w:tc>
-          <w:tcPr>
-            <w:tcW w:w="2618" w:type="dxa"/>
-            <w:gridSpan w:val="2"/>
-          </w:tcPr>
-          <w:p>
-            <w:r>
-              <w:t>Starttermin - Endtermin</w:t>
-            </w:r>
-          </w:p>
-        </w:tc>
-      </w:tr>
-      <w:tr>
-        <w:tc>
-          <w:tcPr>
-            <w:tcW w:w="2689" w:type="dxa"/>
-            <w:vMerge/>
-            <w:tcBorders>
-              <w:bottom w:val="single" w:sz="4" w:space="0" w:color="auto"/>
-            </w:tcBorders>
-            <w:shd w:val="clear" w:color="auto" w:fill="D9D9D9" w:themeFill="background1" w:themeFillShade="D9"/>
-          </w:tcPr>
-          <w:p/>
-        </w:tc>
-        <w:tc>
-          <w:tcPr>
-            <w:tcW w:w="2181" w:type="dxa"/>
-            <w:shd w:val="clear" w:color="auto" w:fill="D9D9D9" w:themeFill="background1" w:themeFillShade="D9"/>
-          </w:tcPr>
-          <w:p>
-            <w:r>
-              <w:t>Projektende</w:t>
-            </w:r>
-          </w:p>
-        </w:tc>
-        <w:tc>
-          <w:tcPr>
-            <w:tcW w:w="2618" w:type="dxa"/>
-            <w:gridSpan w:val="2"/>
-          </w:tcPr>
-          <w:p>
-            <w:r>
-              <w:t>15.06.2018</w:t>
+      </w:tr>
+      <w:tr>
+        <w:tc>
+          <w:tcPr>
+            <w:tcW w:w="2689" w:type="dxa"/>
+            <w:shd w:val="clear" w:color="auto" w:fill="D9D9D9" w:themeFill="background1" w:themeFillShade="D9"/>
+          </w:tcPr>
+          <w:p>
+            <w:r>
+              <w:t>20.04.2018</w:t>
+            </w:r>
+          </w:p>
+        </w:tc>
+        <w:tc>
+          <w:tcPr>
+            <w:tcW w:w="6327" w:type="dxa"/>
+          </w:tcPr>
+          <w:p>
+            <w:r>
+              <w:t>Prototyp für Kommunikation zwischen den Geräten</w:t>
+            </w:r>
+          </w:p>
+        </w:tc>
+      </w:tr>
+      <w:tr>
+        <w:tc>
+          <w:tcPr>
+            <w:tcW w:w="2689" w:type="dxa"/>
+            <w:shd w:val="clear" w:color="auto" w:fill="D9D9D9" w:themeFill="background1" w:themeFillShade="D9"/>
+          </w:tcPr>
+          <w:p>
+            <w:r>
+              <w:t>04.05.2018</w:t>
+            </w:r>
+          </w:p>
+        </w:tc>
+        <w:tc>
+          <w:tcPr>
+            <w:tcW w:w="6327" w:type="dxa"/>
+          </w:tcPr>
+          <w:p>
+            <w:r>
+              <w:t>C#- und Android-Schnittstelle</w:t>
+            </w:r>
+          </w:p>
+        </w:tc>
+      </w:tr>
+      <w:tr>
+        <w:tc>
+          <w:tcPr>
+            <w:tcW w:w="2689" w:type="dxa"/>
+            <w:shd w:val="clear" w:color="auto" w:fill="D9D9D9" w:themeFill="background1" w:themeFillShade="D9"/>
+          </w:tcPr>
+          <w:p>
+            <w:r>
+              <w:t>18.05.2018</w:t>
+            </w:r>
+          </w:p>
+        </w:tc>
+        <w:tc>
+          <w:tcPr>
+            <w:tcW w:w="6327" w:type="dxa"/>
+          </w:tcPr>
+          <w:p>
+            <w:r>
+              <w:t>dynamisches Erstellen der GUI</w:t>
+            </w:r>
+          </w:p>
+        </w:tc>
+      </w:tr>
+      <w:tr>
+        <w:tc>
+          <w:tcPr>
+            <w:tcW w:w="2689" w:type="dxa"/>
+            <w:shd w:val="clear" w:color="auto" w:fill="D9D9D9" w:themeFill="background1" w:themeFillShade="D9"/>
+          </w:tcPr>
+          <w:p>
+            <w:r>
+              <w:t>09</w:t>
+            </w:r>
+            <w:r>
+              <w:t>.06.2018</w:t>
+            </w:r>
+          </w:p>
+        </w:tc>
+        <w:tc>
+          <w:tcPr>
+            <w:tcW w:w="6327" w:type="dxa"/>
+          </w:tcPr>
+          <w:p>
+            <w:r>
+              <w:t>Java-Schnittstelle</w:t>
+            </w:r>
+          </w:p>
+        </w:tc>
+      </w:tr>
+      <w:tr>
+        <w:tc>
+          <w:tcPr>
+            <w:tcW w:w="2689" w:type="dxa"/>
+            <w:shd w:val="clear" w:color="auto" w:fill="D9D9D9" w:themeFill="background1" w:themeFillShade="D9"/>
+          </w:tcPr>
+          <w:p>
+            <w:r>
+              <w:t>22.06.2018</w:t>
+            </w:r>
+          </w:p>
+        </w:tc>
+        <w:tc>
+          <w:tcPr>
+            <w:tcW w:w="6327" w:type="dxa"/>
+          </w:tcPr>
+          <w:p>
+            <w:r>
+              <w:t>Fertigstellung</w:t>
+            </w:r>
+          </w:p>
+        </w:tc>
+      </w:tr>
+    </w:tbl>
+    <w:p/>
+    <w:tbl>
+      <w:tblPr>
+        <w:tblStyle w:val="Tabellenraster"/>
+        <w:tblW w:w="0" w:type="auto"/>
+        <w:tblLook w:val="04A0" w:firstRow="1" w:lastRow="0" w:firstColumn="1" w:lastColumn="0" w:noHBand="0" w:noVBand="1"/>
+      </w:tblPr>
+      <w:tblGrid>
+        <w:gridCol w:w="2689"/>
+        <w:gridCol w:w="6327"/>
+      </w:tblGrid>
+      <w:tr>
+        <w:tc>
+          <w:tcPr>
+            <w:tcW w:w="2689" w:type="dxa"/>
+            <w:shd w:val="clear" w:color="auto" w:fill="D9D9D9" w:themeFill="background1" w:themeFillShade="D9"/>
+          </w:tcPr>
+          <w:p>
+            <w:r>
+              <w:t>Hintergrund</w:t>
+            </w:r>
+          </w:p>
+        </w:tc>
+        <w:tc>
+          <w:tcPr>
+            <w:tcW w:w="6327" w:type="dxa"/>
+          </w:tcPr>
+          <w:p>
+            <w:r>
+              <w:t>Vom Auftraggeber öffentlich ausgeschriebenes Projekt</w:t>
+            </w:r>
+            <w:r>
+              <w:t xml:space="preserve">. Verbesserung des </w:t>
+            </w:r>
+            <w:r>
+              <w:t>Workflows zur Softwareentwicklung.</w:t>
+            </w:r>
+          </w:p>
+        </w:tc>
+      </w:tr>
+    </w:tbl>
+    <w:p/>
+    <w:tbl>
+      <w:tblPr>
+        <w:tblStyle w:val="Tabellenraster"/>
+        <w:tblW w:w="0" w:type="auto"/>
+        <w:tblLook w:val="04A0" w:firstRow="1" w:lastRow="0" w:firstColumn="1" w:lastColumn="0" w:noHBand="0" w:noVBand="1"/>
+      </w:tblPr>
+      <w:tblGrid>
+        <w:gridCol w:w="2689"/>
+        <w:gridCol w:w="6327"/>
+      </w:tblGrid>
+      <w:tr>
+        <w:tc>
+          <w:tcPr>
+            <w:tcW w:w="2689" w:type="dxa"/>
+            <w:shd w:val="clear" w:color="auto" w:fill="D9D9D9" w:themeFill="background1" w:themeFillShade="D9"/>
+          </w:tcPr>
+          <w:p>
+            <w:bookmarkStart w:id="0" w:name="OLE_LINK1"/>
+            <w:bookmarkStart w:id="1" w:name="OLE_LINK2"/>
+            <w:r>
+              <w:t>Nutzen</w:t>
+            </w:r>
+          </w:p>
+        </w:tc>
+        <w:tc>
+          <w:tcPr>
+            <w:tcW w:w="6327" w:type="dxa"/>
+          </w:tcPr>
+          <w:p>
+            <w:r>
+              <w:t>Verbesserung des Workflows zur Softwareentwicklung / Erweitern der Bedienung des Computers mit dem Smartphone</w:t>
+            </w:r>
+          </w:p>
+        </w:tc>
+      </w:tr>
+      <w:bookmarkEnd w:id="0"/>
+      <w:bookmarkEnd w:id="1"/>
+    </w:tbl>
+    <w:p/>
+    <w:tbl>
+      <w:tblPr>
+        <w:tblStyle w:val="Tabellenraster"/>
+        <w:tblW w:w="0" w:type="auto"/>
+        <w:tblLook w:val="04A0" w:firstRow="1" w:lastRow="0" w:firstColumn="1" w:lastColumn="0" w:noHBand="0" w:noVBand="1"/>
+      </w:tblPr>
+      <w:tblGrid>
+        <w:gridCol w:w="2689"/>
+        <w:gridCol w:w="6327"/>
+      </w:tblGrid>
+      <w:tr>
+        <w:tc>
+          <w:tcPr>
+            <w:tcW w:w="2689" w:type="dxa"/>
+            <w:shd w:val="clear" w:color="auto" w:fill="D9D9D9" w:themeFill="background1" w:themeFillShade="D9"/>
+          </w:tcPr>
+          <w:p>
+            <w:r>
+              <w:t>Erfolgskriterien</w:t>
+            </w:r>
+          </w:p>
+        </w:tc>
+        <w:tc>
+          <w:tcPr>
+            <w:tcW w:w="6327" w:type="dxa"/>
+          </w:tcPr>
+          <w:p>
+            <w:r>
+              <w:t>Abgabe eines mit vollem Funktionsumfang ausgestattetes Projekt nach den Vorgaben des Auftraggebers.</w:t>
+            </w:r>
+          </w:p>
+        </w:tc>
+      </w:tr>
+    </w:tbl>
+    <w:p/>
+    <w:tbl>
+      <w:tblPr>
+        <w:tblStyle w:val="Tabellenraster"/>
+        <w:tblW w:w="0" w:type="auto"/>
+        <w:tblLook w:val="04A0" w:firstRow="1" w:lastRow="0" w:firstColumn="1" w:lastColumn="0" w:noHBand="0" w:noVBand="1"/>
+      </w:tblPr>
+      <w:tblGrid>
+        <w:gridCol w:w="2689"/>
+        <w:gridCol w:w="6327"/>
+      </w:tblGrid>
+      <w:tr>
+        <w:tc>
+          <w:tcPr>
+            <w:tcW w:w="2689" w:type="dxa"/>
+            <w:shd w:val="clear" w:color="auto" w:fill="D9D9D9" w:themeFill="background1" w:themeFillShade="D9"/>
+          </w:tcPr>
+          <w:p>
+            <w:r>
+              <w:t>Grenzen/Annahmen</w:t>
+            </w:r>
+          </w:p>
+        </w:tc>
+        <w:tc>
+          <w:tcPr>
+            <w:tcW w:w="6327" w:type="dxa"/>
+          </w:tcPr>
+          <w:p>
+            <w:r>
+              <w:t>Wir gehen davon aus, dass alle Hard-und Software Komponenten für das Testen und Ausführen des Projektes zur Verfügung stehen</w:t>
             </w:r>
           </w:p>
         </w:tc>
@@ -533,12 +899,13 @@
           </w:tcPr>
           <w:p>
             <w:r>
-              <w:t>Kosten für Strom?</w:t>
+              <w:t>Kosten für Strom</w:t>
             </w:r>
           </w:p>
         </w:tc>
       </w:tr>
     </w:tbl>
+    <w:p/>
     <w:p/>
     <w:tbl>
       <w:tblPr>
@@ -560,6 +927,7 @@
           </w:tcPr>
           <w:p>
             <w:r>
+              <w:lastRenderedPageBreak/>
               <w:t>Aufwand in € und Personenstunden</w:t>
             </w:r>
           </w:p>
@@ -613,10 +981,7 @@
           </w:tcPr>
           <w:p>
             <w:r>
-              <w:t>Personenaufwand</w:t>
-            </w:r>
-            <w:r>
-              <w:t xml:space="preserve"> (extern):</w:t>
+              <w:t>Personenaufwand (extern):</w:t>
             </w:r>
           </w:p>
         </w:tc>
@@ -631,13 +996,7 @@
           </w:tcPr>
           <w:p>
             <w:r>
-              <w:t xml:space="preserve">0,00€ </w:t>
-            </w:r>
-            <w:r>
-              <w:t>für 0</w:t>
-            </w:r>
-            <w:r>
-              <w:t xml:space="preserve"> Mitarbeiter</w:t>
+              <w:t>0,00€ für 0 Mitarbeiter</w:t>
             </w:r>
           </w:p>
         </w:tc>
@@ -755,7 +1114,42 @@
           </w:tcPr>
           <w:p>
             <w:r>
-              <w:t>VIEL ZU VIEL</w:t>
+              <w:t>900 h</w:t>
+            </w:r>
+          </w:p>
+        </w:tc>
+      </w:tr>
+    </w:tbl>
+    <w:p/>
+    <w:tbl>
+      <w:tblPr>
+        <w:tblStyle w:val="Tabellenraster"/>
+        <w:tblW w:w="0" w:type="auto"/>
+        <w:tblLook w:val="04A0" w:firstRow="1" w:lastRow="0" w:firstColumn="1" w:lastColumn="0" w:noHBand="0" w:noVBand="1"/>
+      </w:tblPr>
+      <w:tblGrid>
+        <w:gridCol w:w="2689"/>
+        <w:gridCol w:w="6327"/>
+      </w:tblGrid>
+      <w:tr>
+        <w:tc>
+          <w:tcPr>
+            <w:tcW w:w="2689" w:type="dxa"/>
+            <w:shd w:val="clear" w:color="auto" w:fill="D9D9D9" w:themeFill="background1" w:themeFillShade="D9"/>
+          </w:tcPr>
+          <w:p>
+            <w:r>
+              <w:t>Risiken</w:t>
+            </w:r>
+          </w:p>
+        </w:tc>
+        <w:tc>
+          <w:tcPr>
+            <w:tcW w:w="6327" w:type="dxa"/>
+          </w:tcPr>
+          <w:p>
+            <w:r>
+              <w:t>Ausfall des Servers für die Verbindung zwischen den Geräten.</w:t>
             </w:r>
           </w:p>
         </w:tc>
@@ -794,7 +1188,7 @@
           </w:tcPr>
           <w:p>
             <w:r>
-              <w:t>Benjamin Schulz</w:t>
+              <w:t>Jannes Peters</w:t>
             </w:r>
           </w:p>
         </w:tc>
@@ -1006,7 +1400,15 @@
           </w:tcPr>
           <w:p>
             <w:r>
-              <w:t>Jesse Arff</w:t>
+              <w:t xml:space="preserve">Jesse </w:t>
+            </w:r>
+            <w:r>
+              <w:t xml:space="preserve">Nis </w:t>
+            </w:r>
+            <w:bookmarkStart w:id="2" w:name="_GoBack"/>
+            <w:bookmarkEnd w:id="2"/>
+            <w:r>
+              <w:t>Arff</w:t>
             </w:r>
           </w:p>
         </w:tc>
@@ -1053,7 +1455,16 @@
           </w:tcPr>
           <w:p>
             <w:r>
-              <w:t>Unterschätzung des Zeitaufwandes, starke Abhängigkeiten innerhalb der Personen innerhalb des Projektteams</w:t>
+              <w:t xml:space="preserve">Unterschätzung des Zeitaufwandes, starke Abhängigkeiten innerhalb </w:t>
+            </w:r>
+            <w:r>
+              <w:t xml:space="preserve">der Teilbereiche </w:t>
+            </w:r>
+            <w:r>
+              <w:t>innerhalb des Projekt</w:t>
+            </w:r>
+            <w:r>
+              <w:t>s</w:t>
             </w:r>
           </w:p>
         </w:tc>
@@ -1091,71 +1502,6 @@
               <w:t>Mehrere Meilensteinabgaben bei Benjamin Schulz über den Verlauf des Projektes</w:t>
             </w:r>
           </w:p>
-        </w:tc>
-      </w:tr>
-    </w:tbl>
-    <w:p/>
-    <w:tbl>
-      <w:tblPr>
-        <w:tblStyle w:val="Tabellenraster"/>
-        <w:tblW w:w="0" w:type="auto"/>
-        <w:tblLook w:val="04A0" w:firstRow="1" w:lastRow="0" w:firstColumn="1" w:lastColumn="0" w:noHBand="0" w:noVBand="1"/>
-      </w:tblPr>
-      <w:tblGrid>
-        <w:gridCol w:w="2689"/>
-        <w:gridCol w:w="6327"/>
-      </w:tblGrid>
-      <w:tr>
-        <w:tc>
-          <w:tcPr>
-            <w:tcW w:w="2689" w:type="dxa"/>
-            <w:shd w:val="clear" w:color="auto" w:fill="D9D9D9" w:themeFill="background1" w:themeFillShade="D9"/>
-          </w:tcPr>
-          <w:p>
-            <w:r>
-              <w:t>Bemerkungen</w:t>
-            </w:r>
-          </w:p>
-        </w:tc>
-        <w:tc>
-          <w:tcPr>
-            <w:tcW w:w="6327" w:type="dxa"/>
-          </w:tcPr>
-          <w:p/>
-        </w:tc>
-      </w:tr>
-    </w:tbl>
-    <w:p/>
-    <w:tbl>
-      <w:tblPr>
-        <w:tblStyle w:val="Tabellenraster"/>
-        <w:tblW w:w="0" w:type="auto"/>
-        <w:tblLook w:val="04A0" w:firstRow="1" w:lastRow="0" w:firstColumn="1" w:lastColumn="0" w:noHBand="0" w:noVBand="1"/>
-      </w:tblPr>
-      <w:tblGrid>
-        <w:gridCol w:w="2689"/>
-        <w:gridCol w:w="6327"/>
-      </w:tblGrid>
-      <w:tr>
-        <w:trPr>
-          <w:trHeight w:val="247"/>
-        </w:trPr>
-        <w:tc>
-          <w:tcPr>
-            <w:tcW w:w="2689" w:type="dxa"/>
-            <w:shd w:val="clear" w:color="auto" w:fill="D9D9D9" w:themeFill="background1" w:themeFillShade="D9"/>
-          </w:tcPr>
-          <w:p>
-            <w:r>
-              <w:t>Freigaben</w:t>
-            </w:r>
-          </w:p>
-        </w:tc>
-        <w:tc>
-          <w:tcPr>
-            <w:tcW w:w="6327" w:type="dxa"/>
-          </w:tcPr>
-          <w:p/>
         </w:tc>
       </w:tr>
     </w:tbl>
@@ -1570,6 +1916,7 @@
   <w:style w:type="character" w:default="1" w:styleId="Absatz-Standardschriftart">
     <w:name w:val="Default Paragraph Font"/>
     <w:uiPriority w:val="1"/>
+    <w:semiHidden/>
     <w:unhideWhenUsed/>
   </w:style>
   <w:style w:type="table" w:default="1" w:styleId="NormaleTabelle">

</xml_diff>